<commit_message>
Ejecución clase 15: 17 de mayo
-> Actualizaciones de títulos de las reflexiones según su unidad
-> Reflexión
-> Ayuda en diagrama de clases del sistema de venta 
-> Diagrama de clases del proyecto sistema de clases (proyecto de equipo en el que participo)
-> Planificación de las historias de usuarios en https://tree.taiga.io/
</commit_message>
<xml_diff>
--- a/MÓDULO 1 PROGRAMACIÓN BÁSICA EN JAVA/Unidad 2 - Estructuras de control condicional/Evidencia Dia 4 semana 1 - 29 de abril/Reflexión.docx
+++ b/MÓDULO 1 PROGRAMACIÓN BÁSICA EN JAVA/Unidad 2 - Estructuras de control condicional/Evidencia Dia 4 semana 1 - 29 de abril/Reflexión.docx
@@ -29,10 +29,27 @@
           <w:b/>
           <w:bCs/>
         </w:rPr>
-        <w:t>Unidad 1:</w:t>
-      </w:r>
-      <w:r>
-        <w:t xml:space="preserve"> Algoritmos</w:t>
+        <w:t xml:space="preserve">Unidad </w:t>
+      </w:r>
+      <w:r>
+        <w:rPr>
+          <w:b/>
+          <w:bCs/>
+        </w:rPr>
+        <w:t>2</w:t>
+      </w:r>
+      <w:r>
+        <w:rPr>
+          <w:b/>
+          <w:bCs/>
+        </w:rPr>
+        <w:t>:</w:t>
+      </w:r>
+      <w:r>
+        <w:t xml:space="preserve"> </w:t>
+      </w:r>
+      <w:r>
+        <w:t>Estructura de control condicional</w:t>
       </w:r>
     </w:p>
     <w:p>

</xml_diff>